<commit_message>
updated and added OpenAPI specification
</commit_message>
<xml_diff>
--- a/OD Matrices specification.docx
+++ b/OD Matrices specification.docx
@@ -208,6 +208,13 @@
     </w:p>
     <w:p>
       <w:pPr>
+        <w:pBdr>
+          <w:top w:val="single" w:sz="4" w:space="1" w:color="auto" w:shadow="1"/>
+          <w:left w:val="single" w:sz="4" w:space="4" w:color="auto" w:shadow="1"/>
+          <w:bottom w:val="single" w:sz="4" w:space="1" w:color="auto" w:shadow="1"/>
+          <w:right w:val="single" w:sz="4" w:space="4" w:color="auto" w:shadow="1"/>
+        </w:pBdr>
+        <w:shd w:val="clear" w:color="auto" w:fill="D9E2F3" w:themeFill="accent1" w:themeFillTint="33"/>
         <w:rPr>
           <w:i/>
           <w:iCs/>
@@ -278,48 +285,7 @@
           <w:iCs/>
           <w:lang w:val="en-US"/>
         </w:rPr>
-        <w:t>trips’, ‘duration’). This must be repeated in the OD-values-file</w:t>
-      </w:r>
-      <w:r>
-        <w:rPr>
-          <w:i/>
-          <w:iCs/>
-          <w:lang w:val="en-US"/>
-        </w:rPr>
-        <w:t>,</w:t>
-      </w:r>
-      <w:r>
-        <w:rPr>
-          <w:i/>
-          <w:iCs/>
-          <w:lang w:val="en-US"/>
-        </w:rPr>
-        <w:br/>
-        <w:t xml:space="preserve">                             </w:t>
-      </w:r>
-      <w:r>
-        <w:rPr>
-          <w:i/>
-          <w:iCs/>
-          <w:lang w:val="en-US"/>
-        </w:rPr>
-        <w:t xml:space="preserve"> </w:t>
-      </w:r>
-      <w:r>
-        <w:rPr>
-          <w:i/>
-          <w:iCs/>
-          <w:lang w:val="en-US"/>
-        </w:rPr>
-        <w:t>see appendix A - units</w:t>
-      </w:r>
-      <w:r>
-        <w:rPr>
-          <w:i/>
-          <w:iCs/>
-          <w:lang w:val="en-US"/>
-        </w:rPr>
-        <w:t>”</w:t>
+        <w:t>trips’, ‘duration’. This must be repeated in the OD-values-file”</w:t>
       </w:r>
       <w:r>
         <w:rPr>
@@ -869,7 +835,23 @@
           <w:iCs/>
           <w:lang w:val="en-US"/>
         </w:rPr>
-        <w:t xml:space="preserve">”: “the purpose </w:t>
+        <w:t xml:space="preserve">”: </w:t>
+      </w:r>
+      <w:r>
+        <w:rPr>
+          <w:i/>
+          <w:iCs/>
+          <w:lang w:val="en-US"/>
+        </w:rPr>
+        <w:t>[</w:t>
+      </w:r>
+      <w:r>
+        <w:rPr>
+          <w:i/>
+          <w:iCs/>
+          <w:lang w:val="en-US"/>
+        </w:rPr>
+        <w:t xml:space="preserve">“the purpose </w:t>
       </w:r>
       <w:r>
         <w:rPr>
@@ -902,7 +884,23 @@
           <w:iCs/>
           <w:lang w:val="en-US"/>
         </w:rPr>
-        <w:t>”,</w:t>
+        <w:t>”</w:t>
+      </w:r>
+      <w:r>
+        <w:rPr>
+          <w:i/>
+          <w:iCs/>
+          <w:lang w:val="en-US"/>
+        </w:rPr>
+        <w:t>]</w:t>
+      </w:r>
+      <w:r>
+        <w:rPr>
+          <w:i/>
+          <w:iCs/>
+          <w:lang w:val="en-US"/>
+        </w:rPr>
+        <w:t>,</w:t>
       </w:r>
       <w:r>
         <w:rPr>
@@ -945,7 +943,23 @@
           <w:iCs/>
           <w:lang w:val="en-US"/>
         </w:rPr>
-        <w:t xml:space="preserve">”: “the </w:t>
+        <w:t xml:space="preserve">”: </w:t>
+      </w:r>
+      <w:r>
+        <w:rPr>
+          <w:i/>
+          <w:iCs/>
+          <w:lang w:val="en-US"/>
+        </w:rPr>
+        <w:t>[</w:t>
+      </w:r>
+      <w:r>
+        <w:rPr>
+          <w:i/>
+          <w:iCs/>
+          <w:lang w:val="en-US"/>
+        </w:rPr>
+        <w:t xml:space="preserve">“the </w:t>
       </w:r>
       <w:r>
         <w:rPr>
@@ -961,7 +975,23 @@
           <w:iCs/>
           <w:lang w:val="en-US"/>
         </w:rPr>
-        <w:t>”,</w:t>
+        <w:t>”</w:t>
+      </w:r>
+      <w:r>
+        <w:rPr>
+          <w:i/>
+          <w:iCs/>
+          <w:lang w:val="en-US"/>
+        </w:rPr>
+        <w:t>]</w:t>
+      </w:r>
+      <w:r>
+        <w:rPr>
+          <w:i/>
+          <w:iCs/>
+          <w:lang w:val="en-US"/>
+        </w:rPr>
+        <w:t>,</w:t>
       </w:r>
       <w:r>
         <w:rPr>
@@ -1006,7 +1036,23 @@
           <w:iCs/>
           <w:lang w:val="en-US"/>
         </w:rPr>
-        <w:t>”: “the unit of the values</w:t>
+        <w:t xml:space="preserve">”: </w:t>
+      </w:r>
+      <w:r>
+        <w:rPr>
+          <w:i/>
+          <w:iCs/>
+          <w:lang w:val="en-US"/>
+        </w:rPr>
+        <w:t>[</w:t>
+      </w:r>
+      <w:r>
+        <w:rPr>
+          <w:i/>
+          <w:iCs/>
+          <w:lang w:val="en-US"/>
+        </w:rPr>
+        <w:t>“the unit of the values</w:t>
       </w:r>
       <w:r>
         <w:rPr>
@@ -1047,7 +1093,23 @@
           <w:iCs/>
           <w:lang w:val="en-US"/>
         </w:rPr>
-        <w:t>”,</w:t>
+        <w:t>”</w:t>
+      </w:r>
+      <w:r>
+        <w:rPr>
+          <w:i/>
+          <w:iCs/>
+          <w:lang w:val="en-US"/>
+        </w:rPr>
+        <w:t>]</w:t>
+      </w:r>
+      <w:r>
+        <w:rPr>
+          <w:i/>
+          <w:iCs/>
+          <w:lang w:val="en-US"/>
+        </w:rPr>
+        <w:t>,</w:t>
       </w:r>
       <w:r>
         <w:rPr>
@@ -1269,6 +1331,14 @@
           <w:iCs/>
           <w:lang w:val="en-US"/>
         </w:rPr>
+        <w:t>[</w:t>
+      </w:r>
+      <w:r>
+        <w:rPr>
+          <w:i/>
+          <w:iCs/>
+          <w:lang w:val="en-US"/>
+        </w:rPr>
         <w:t>number representing the year, quarter, month, week etc.</w:t>
       </w:r>
       <w:r>
@@ -1278,6 +1348,14 @@
           <w:lang w:val="en-US"/>
         </w:rPr>
         <w:t xml:space="preserve"> (&gt;=1)</w:t>
+      </w:r>
+      <w:r>
+        <w:rPr>
+          <w:i/>
+          <w:iCs/>
+          <w:lang w:val="en-US"/>
+        </w:rPr>
+        <w:t>]</w:t>
       </w:r>
       <w:r>
         <w:rPr>
@@ -1475,7 +1553,23 @@
           <w:iCs/>
           <w:lang w:val="en-US"/>
         </w:rPr>
-        <w:t>”: number representing the hour, quarter</w:t>
+        <w:t xml:space="preserve">”: </w:t>
+      </w:r>
+      <w:r>
+        <w:rPr>
+          <w:i/>
+          <w:iCs/>
+          <w:lang w:val="en-US"/>
+        </w:rPr>
+        <w:t>[</w:t>
+      </w:r>
+      <w:r>
+        <w:rPr>
+          <w:i/>
+          <w:iCs/>
+          <w:lang w:val="en-US"/>
+        </w:rPr>
+        <w:t>number representing the hour, quarter</w:t>
       </w:r>
       <w:r>
         <w:rPr>
@@ -1518,6 +1612,14 @@
           <w:lang w:val="en-US"/>
         </w:rPr>
         <w:t>)</w:t>
+      </w:r>
+      <w:r>
+        <w:rPr>
+          <w:i/>
+          <w:iCs/>
+          <w:lang w:val="en-US"/>
+        </w:rPr>
+        <w:t>]</w:t>
       </w:r>
       <w:r>
         <w:rPr>
@@ -3175,7 +3277,27 @@
           <w:szCs w:val="20"/>
           <w:lang w:val="en-US" w:eastAsia="nl-NL"/>
         </w:rPr>
-        <w:t>“purpose”: “</w:t>
+        <w:t xml:space="preserve">“purpose”: </w:t>
+      </w:r>
+      <w:r>
+        <w:rPr>
+          <w:rFonts w:ascii="Courier New" w:eastAsia="Times New Roman" w:hAnsi="Courier New" w:cs="Courier New"/>
+          <w:color w:val="BF8230"/>
+          <w:sz w:val="20"/>
+          <w:szCs w:val="20"/>
+          <w:lang w:val="en-US" w:eastAsia="nl-NL"/>
+        </w:rPr>
+        <w:t>[</w:t>
+      </w:r>
+      <w:r>
+        <w:rPr>
+          <w:rFonts w:ascii="Courier New" w:eastAsia="Times New Roman" w:hAnsi="Courier New" w:cs="Courier New"/>
+          <w:color w:val="BF8230"/>
+          <w:sz w:val="20"/>
+          <w:szCs w:val="20"/>
+          <w:lang w:val="en-US" w:eastAsia="nl-NL"/>
+        </w:rPr>
+        <w:t>“</w:t>
       </w:r>
       <w:r>
         <w:rPr>
@@ -3195,7 +3317,27 @@
           <w:szCs w:val="20"/>
           <w:lang w:val="en-US" w:eastAsia="nl-NL"/>
         </w:rPr>
-        <w:t>”,</w:t>
+        <w:t>”</w:t>
+      </w:r>
+      <w:r>
+        <w:rPr>
+          <w:rFonts w:ascii="Courier New" w:eastAsia="Times New Roman" w:hAnsi="Courier New" w:cs="Courier New"/>
+          <w:color w:val="BF8230"/>
+          <w:sz w:val="20"/>
+          <w:szCs w:val="20"/>
+          <w:lang w:val="en-US" w:eastAsia="nl-NL"/>
+        </w:rPr>
+        <w:t>]</w:t>
+      </w:r>
+      <w:r>
+        <w:rPr>
+          <w:rFonts w:ascii="Courier New" w:eastAsia="Times New Roman" w:hAnsi="Courier New" w:cs="Courier New"/>
+          <w:color w:val="BF8230"/>
+          <w:sz w:val="20"/>
+          <w:szCs w:val="20"/>
+          <w:lang w:val="en-US" w:eastAsia="nl-NL"/>
+        </w:rPr>
+        <w:t>,</w:t>
       </w:r>
       <w:r>
         <w:rPr>
@@ -3255,7 +3397,27 @@
           <w:szCs w:val="20"/>
           <w:lang w:val="en-US" w:eastAsia="nl-NL"/>
         </w:rPr>
-        <w:t>”: “</w:t>
+        <w:t xml:space="preserve">”: </w:t>
+      </w:r>
+      <w:r>
+        <w:rPr>
+          <w:rFonts w:ascii="Courier New" w:eastAsia="Times New Roman" w:hAnsi="Courier New" w:cs="Courier New"/>
+          <w:color w:val="BF8230"/>
+          <w:sz w:val="20"/>
+          <w:szCs w:val="20"/>
+          <w:lang w:val="en-US" w:eastAsia="nl-NL"/>
+        </w:rPr>
+        <w:t>[</w:t>
+      </w:r>
+      <w:r>
+        <w:rPr>
+          <w:rFonts w:ascii="Courier New" w:eastAsia="Times New Roman" w:hAnsi="Courier New" w:cs="Courier New"/>
+          <w:color w:val="BF8230"/>
+          <w:sz w:val="20"/>
+          <w:szCs w:val="20"/>
+          <w:lang w:val="en-US" w:eastAsia="nl-NL"/>
+        </w:rPr>
+        <w:t>“</w:t>
       </w:r>
       <w:r>
         <w:rPr>
@@ -3275,7 +3437,27 @@
           <w:szCs w:val="20"/>
           <w:lang w:val="en-US" w:eastAsia="nl-NL"/>
         </w:rPr>
-        <w:t>”,</w:t>
+        <w:t>”</w:t>
+      </w:r>
+      <w:r>
+        <w:rPr>
+          <w:rFonts w:ascii="Courier New" w:eastAsia="Times New Roman" w:hAnsi="Courier New" w:cs="Courier New"/>
+          <w:color w:val="BF8230"/>
+          <w:sz w:val="20"/>
+          <w:szCs w:val="20"/>
+          <w:lang w:val="en-US" w:eastAsia="nl-NL"/>
+        </w:rPr>
+        <w:t>]</w:t>
+      </w:r>
+      <w:r>
+        <w:rPr>
+          <w:rFonts w:ascii="Courier New" w:eastAsia="Times New Roman" w:hAnsi="Courier New" w:cs="Courier New"/>
+          <w:color w:val="BF8230"/>
+          <w:sz w:val="20"/>
+          <w:szCs w:val="20"/>
+          <w:lang w:val="en-US" w:eastAsia="nl-NL"/>
+        </w:rPr>
+        <w:t>,</w:t>
       </w:r>
       <w:r>
         <w:rPr>
@@ -3328,7 +3510,27 @@
           <w:szCs w:val="20"/>
           <w:lang w:val="en-US" w:eastAsia="nl-NL"/>
         </w:rPr>
-        <w:t>”: “</w:t>
+        <w:t xml:space="preserve">”: </w:t>
+      </w:r>
+      <w:r>
+        <w:rPr>
+          <w:rFonts w:ascii="Courier New" w:eastAsia="Times New Roman" w:hAnsi="Courier New" w:cs="Courier New"/>
+          <w:color w:val="BF8230"/>
+          <w:sz w:val="20"/>
+          <w:szCs w:val="20"/>
+          <w:lang w:val="en-US" w:eastAsia="nl-NL"/>
+        </w:rPr>
+        <w:t>[</w:t>
+      </w:r>
+      <w:r>
+        <w:rPr>
+          <w:rFonts w:ascii="Courier New" w:eastAsia="Times New Roman" w:hAnsi="Courier New" w:cs="Courier New"/>
+          <w:color w:val="BF8230"/>
+          <w:sz w:val="20"/>
+          <w:szCs w:val="20"/>
+          <w:lang w:val="en-US" w:eastAsia="nl-NL"/>
+        </w:rPr>
+        <w:t>“</w:t>
       </w:r>
       <w:r>
         <w:rPr>
@@ -3348,7 +3550,27 @@
           <w:szCs w:val="20"/>
           <w:lang w:val="en-US" w:eastAsia="nl-NL"/>
         </w:rPr>
-        <w:t>”,</w:t>
+        <w:t>”</w:t>
+      </w:r>
+      <w:r>
+        <w:rPr>
+          <w:rFonts w:ascii="Courier New" w:eastAsia="Times New Roman" w:hAnsi="Courier New" w:cs="Courier New"/>
+          <w:color w:val="BF8230"/>
+          <w:sz w:val="20"/>
+          <w:szCs w:val="20"/>
+          <w:lang w:val="en-US" w:eastAsia="nl-NL"/>
+        </w:rPr>
+        <w:t>]</w:t>
+      </w:r>
+      <w:r>
+        <w:rPr>
+          <w:rFonts w:ascii="Courier New" w:eastAsia="Times New Roman" w:hAnsi="Courier New" w:cs="Courier New"/>
+          <w:color w:val="BF8230"/>
+          <w:sz w:val="20"/>
+          <w:szCs w:val="20"/>
+          <w:lang w:val="en-US" w:eastAsia="nl-NL"/>
+        </w:rPr>
+        <w:t>,</w:t>
       </w:r>
       <w:r>
         <w:rPr>
@@ -6277,7 +6499,27 @@
           <w:szCs w:val="20"/>
           <w:lang w:val="en-US" w:eastAsia="nl-NL"/>
         </w:rPr>
-        <w:t>“purpose”: “</w:t>
+        <w:t xml:space="preserve">“purpose”: </w:t>
+      </w:r>
+      <w:r>
+        <w:rPr>
+          <w:rFonts w:ascii="Courier New" w:eastAsia="Times New Roman" w:hAnsi="Courier New" w:cs="Courier New"/>
+          <w:color w:val="BF8230"/>
+          <w:sz w:val="20"/>
+          <w:szCs w:val="20"/>
+          <w:lang w:val="en-US" w:eastAsia="nl-NL"/>
+        </w:rPr>
+        <w:t>[</w:t>
+      </w:r>
+      <w:r>
+        <w:rPr>
+          <w:rFonts w:ascii="Courier New" w:eastAsia="Times New Roman" w:hAnsi="Courier New" w:cs="Courier New"/>
+          <w:color w:val="BF8230"/>
+          <w:sz w:val="20"/>
+          <w:szCs w:val="20"/>
+          <w:lang w:val="en-US" w:eastAsia="nl-NL"/>
+        </w:rPr>
+        <w:t>“</w:t>
       </w:r>
       <w:r>
         <w:rPr>
@@ -6297,7 +6539,27 @@
           <w:szCs w:val="20"/>
           <w:lang w:val="en-US" w:eastAsia="nl-NL"/>
         </w:rPr>
-        <w:t>”,</w:t>
+        <w:t>”</w:t>
+      </w:r>
+      <w:r>
+        <w:rPr>
+          <w:rFonts w:ascii="Courier New" w:eastAsia="Times New Roman" w:hAnsi="Courier New" w:cs="Courier New"/>
+          <w:color w:val="BF8230"/>
+          <w:sz w:val="20"/>
+          <w:szCs w:val="20"/>
+          <w:lang w:val="en-US" w:eastAsia="nl-NL"/>
+        </w:rPr>
+        <w:t>]</w:t>
+      </w:r>
+      <w:r>
+        <w:rPr>
+          <w:rFonts w:ascii="Courier New" w:eastAsia="Times New Roman" w:hAnsi="Courier New" w:cs="Courier New"/>
+          <w:color w:val="BF8230"/>
+          <w:sz w:val="20"/>
+          <w:szCs w:val="20"/>
+          <w:lang w:val="en-US" w:eastAsia="nl-NL"/>
+        </w:rPr>
+        <w:t>,</w:t>
       </w:r>
       <w:r>
         <w:rPr>
@@ -6357,7 +6619,27 @@
           <w:szCs w:val="20"/>
           <w:lang w:val="en-US" w:eastAsia="nl-NL"/>
         </w:rPr>
-        <w:t>”: “</w:t>
+        <w:t xml:space="preserve">”: </w:t>
+      </w:r>
+      <w:r>
+        <w:rPr>
+          <w:rFonts w:ascii="Courier New" w:eastAsia="Times New Roman" w:hAnsi="Courier New" w:cs="Courier New"/>
+          <w:color w:val="BF8230"/>
+          <w:sz w:val="20"/>
+          <w:szCs w:val="20"/>
+          <w:lang w:val="en-US" w:eastAsia="nl-NL"/>
+        </w:rPr>
+        <w:t>[</w:t>
+      </w:r>
+      <w:r>
+        <w:rPr>
+          <w:rFonts w:ascii="Courier New" w:eastAsia="Times New Roman" w:hAnsi="Courier New" w:cs="Courier New"/>
+          <w:color w:val="BF8230"/>
+          <w:sz w:val="20"/>
+          <w:szCs w:val="20"/>
+          <w:lang w:val="en-US" w:eastAsia="nl-NL"/>
+        </w:rPr>
+        <w:t>“</w:t>
       </w:r>
       <w:r>
         <w:rPr>
@@ -6377,7 +6659,27 @@
           <w:szCs w:val="20"/>
           <w:lang w:val="en-US" w:eastAsia="nl-NL"/>
         </w:rPr>
-        <w:t>”,</w:t>
+        <w:t>”</w:t>
+      </w:r>
+      <w:r>
+        <w:rPr>
+          <w:rFonts w:ascii="Courier New" w:eastAsia="Times New Roman" w:hAnsi="Courier New" w:cs="Courier New"/>
+          <w:color w:val="BF8230"/>
+          <w:sz w:val="20"/>
+          <w:szCs w:val="20"/>
+          <w:lang w:val="en-US" w:eastAsia="nl-NL"/>
+        </w:rPr>
+        <w:t>]</w:t>
+      </w:r>
+      <w:r>
+        <w:rPr>
+          <w:rFonts w:ascii="Courier New" w:eastAsia="Times New Roman" w:hAnsi="Courier New" w:cs="Courier New"/>
+          <w:color w:val="BF8230"/>
+          <w:sz w:val="20"/>
+          <w:szCs w:val="20"/>
+          <w:lang w:val="en-US" w:eastAsia="nl-NL"/>
+        </w:rPr>
+        <w:t>,</w:t>
       </w:r>
       <w:r>
         <w:rPr>
@@ -6430,7 +6732,27 @@
           <w:szCs w:val="20"/>
           <w:lang w:val="en-US" w:eastAsia="nl-NL"/>
         </w:rPr>
-        <w:t>”: “</w:t>
+        <w:t xml:space="preserve">”: </w:t>
+      </w:r>
+      <w:r>
+        <w:rPr>
+          <w:rFonts w:ascii="Courier New" w:eastAsia="Times New Roman" w:hAnsi="Courier New" w:cs="Courier New"/>
+          <w:color w:val="BF8230"/>
+          <w:sz w:val="20"/>
+          <w:szCs w:val="20"/>
+          <w:lang w:val="en-US" w:eastAsia="nl-NL"/>
+        </w:rPr>
+        <w:t>[</w:t>
+      </w:r>
+      <w:r>
+        <w:rPr>
+          <w:rFonts w:ascii="Courier New" w:eastAsia="Times New Roman" w:hAnsi="Courier New" w:cs="Courier New"/>
+          <w:color w:val="BF8230"/>
+          <w:sz w:val="20"/>
+          <w:szCs w:val="20"/>
+          <w:lang w:val="en-US" w:eastAsia="nl-NL"/>
+        </w:rPr>
+        <w:t>“</w:t>
       </w:r>
       <w:r>
         <w:rPr>
@@ -6450,7 +6772,27 @@
           <w:szCs w:val="20"/>
           <w:lang w:val="en-US" w:eastAsia="nl-NL"/>
         </w:rPr>
-        <w:t>”,</w:t>
+        <w:t>”</w:t>
+      </w:r>
+      <w:r>
+        <w:rPr>
+          <w:rFonts w:ascii="Courier New" w:eastAsia="Times New Roman" w:hAnsi="Courier New" w:cs="Courier New"/>
+          <w:color w:val="BF8230"/>
+          <w:sz w:val="20"/>
+          <w:szCs w:val="20"/>
+          <w:lang w:val="en-US" w:eastAsia="nl-NL"/>
+        </w:rPr>
+        <w:t>]</w:t>
+      </w:r>
+      <w:r>
+        <w:rPr>
+          <w:rFonts w:ascii="Courier New" w:eastAsia="Times New Roman" w:hAnsi="Courier New" w:cs="Courier New"/>
+          <w:color w:val="BF8230"/>
+          <w:sz w:val="20"/>
+          <w:szCs w:val="20"/>
+          <w:lang w:val="en-US" w:eastAsia="nl-NL"/>
+        </w:rPr>
+        <w:t>,</w:t>
       </w:r>
       <w:r>
         <w:rPr>
@@ -6595,7 +6937,27 @@
           <w:szCs w:val="20"/>
           <w:lang w:val="en-US" w:eastAsia="nl-NL"/>
         </w:rPr>
+        <w:t>[</w:t>
+      </w:r>
+      <w:r>
+        <w:rPr>
+          <w:rFonts w:ascii="Courier New" w:eastAsia="Times New Roman" w:hAnsi="Courier New" w:cs="Courier New"/>
+          <w:color w:val="BF8230"/>
+          <w:sz w:val="20"/>
+          <w:szCs w:val="20"/>
+          <w:lang w:val="en-US" w:eastAsia="nl-NL"/>
+        </w:rPr>
         <w:t>6</w:t>
+      </w:r>
+      <w:r>
+        <w:rPr>
+          <w:rFonts w:ascii="Courier New" w:eastAsia="Times New Roman" w:hAnsi="Courier New" w:cs="Courier New"/>
+          <w:color w:val="BF8230"/>
+          <w:sz w:val="20"/>
+          <w:szCs w:val="20"/>
+          <w:lang w:val="en-US" w:eastAsia="nl-NL"/>
+        </w:rPr>
+        <w:t>]</w:t>
       </w:r>
       <w:r>
         <w:rPr>
@@ -6848,7 +7210,27 @@
           <w:szCs w:val="20"/>
           <w:lang w:val="en-US" w:eastAsia="nl-NL"/>
         </w:rPr>
-        <w:t>“purpose”: “</w:t>
+        <w:t xml:space="preserve">“purpose”: </w:t>
+      </w:r>
+      <w:r>
+        <w:rPr>
+          <w:rFonts w:ascii="Courier New" w:eastAsia="Times New Roman" w:hAnsi="Courier New" w:cs="Courier New"/>
+          <w:color w:val="BF8230"/>
+          <w:sz w:val="20"/>
+          <w:szCs w:val="20"/>
+          <w:lang w:val="en-US" w:eastAsia="nl-NL"/>
+        </w:rPr>
+        <w:t>[</w:t>
+      </w:r>
+      <w:r>
+        <w:rPr>
+          <w:rFonts w:ascii="Courier New" w:eastAsia="Times New Roman" w:hAnsi="Courier New" w:cs="Courier New"/>
+          <w:color w:val="BF8230"/>
+          <w:sz w:val="20"/>
+          <w:szCs w:val="20"/>
+          <w:lang w:val="en-US" w:eastAsia="nl-NL"/>
+        </w:rPr>
+        <w:t>“</w:t>
       </w:r>
       <w:r>
         <w:rPr>
@@ -6868,7 +7250,27 @@
           <w:szCs w:val="20"/>
           <w:lang w:val="en-US" w:eastAsia="nl-NL"/>
         </w:rPr>
-        <w:t>”,</w:t>
+        <w:t>”</w:t>
+      </w:r>
+      <w:r>
+        <w:rPr>
+          <w:rFonts w:ascii="Courier New" w:eastAsia="Times New Roman" w:hAnsi="Courier New" w:cs="Courier New"/>
+          <w:color w:val="BF8230"/>
+          <w:sz w:val="20"/>
+          <w:szCs w:val="20"/>
+          <w:lang w:val="en-US" w:eastAsia="nl-NL"/>
+        </w:rPr>
+        <w:t>]</w:t>
+      </w:r>
+      <w:r>
+        <w:rPr>
+          <w:rFonts w:ascii="Courier New" w:eastAsia="Times New Roman" w:hAnsi="Courier New" w:cs="Courier New"/>
+          <w:color w:val="BF8230"/>
+          <w:sz w:val="20"/>
+          <w:szCs w:val="20"/>
+          <w:lang w:val="en-US" w:eastAsia="nl-NL"/>
+        </w:rPr>
+        <w:t>,</w:t>
       </w:r>
       <w:r>
         <w:rPr>
@@ -6928,7 +7330,27 @@
           <w:szCs w:val="20"/>
           <w:lang w:val="en-US" w:eastAsia="nl-NL"/>
         </w:rPr>
-        <w:t>”: “</w:t>
+        <w:t xml:space="preserve">”: </w:t>
+      </w:r>
+      <w:r>
+        <w:rPr>
+          <w:rFonts w:ascii="Courier New" w:eastAsia="Times New Roman" w:hAnsi="Courier New" w:cs="Courier New"/>
+          <w:color w:val="BF8230"/>
+          <w:sz w:val="20"/>
+          <w:szCs w:val="20"/>
+          <w:lang w:val="en-US" w:eastAsia="nl-NL"/>
+        </w:rPr>
+        <w:t>[</w:t>
+      </w:r>
+      <w:r>
+        <w:rPr>
+          <w:rFonts w:ascii="Courier New" w:eastAsia="Times New Roman" w:hAnsi="Courier New" w:cs="Courier New"/>
+          <w:color w:val="BF8230"/>
+          <w:sz w:val="20"/>
+          <w:szCs w:val="20"/>
+          <w:lang w:val="en-US" w:eastAsia="nl-NL"/>
+        </w:rPr>
+        <w:t>“</w:t>
       </w:r>
       <w:r>
         <w:rPr>
@@ -6948,7 +7370,27 @@
           <w:szCs w:val="20"/>
           <w:lang w:val="en-US" w:eastAsia="nl-NL"/>
         </w:rPr>
-        <w:t>”,</w:t>
+        <w:t>”</w:t>
+      </w:r>
+      <w:r>
+        <w:rPr>
+          <w:rFonts w:ascii="Courier New" w:eastAsia="Times New Roman" w:hAnsi="Courier New" w:cs="Courier New"/>
+          <w:color w:val="BF8230"/>
+          <w:sz w:val="20"/>
+          <w:szCs w:val="20"/>
+          <w:lang w:val="en-US" w:eastAsia="nl-NL"/>
+        </w:rPr>
+        <w:t>]</w:t>
+      </w:r>
+      <w:r>
+        <w:rPr>
+          <w:rFonts w:ascii="Courier New" w:eastAsia="Times New Roman" w:hAnsi="Courier New" w:cs="Courier New"/>
+          <w:color w:val="BF8230"/>
+          <w:sz w:val="20"/>
+          <w:szCs w:val="20"/>
+          <w:lang w:val="en-US" w:eastAsia="nl-NL"/>
+        </w:rPr>
+        <w:t>,</w:t>
       </w:r>
       <w:r>
         <w:rPr>
@@ -7001,7 +7443,27 @@
           <w:szCs w:val="20"/>
           <w:lang w:val="en-US" w:eastAsia="nl-NL"/>
         </w:rPr>
-        <w:t>”: “</w:t>
+        <w:t xml:space="preserve">”: </w:t>
+      </w:r>
+      <w:r>
+        <w:rPr>
+          <w:rFonts w:ascii="Courier New" w:eastAsia="Times New Roman" w:hAnsi="Courier New" w:cs="Courier New"/>
+          <w:color w:val="BF8230"/>
+          <w:sz w:val="20"/>
+          <w:szCs w:val="20"/>
+          <w:lang w:val="en-US" w:eastAsia="nl-NL"/>
+        </w:rPr>
+        <w:t>[</w:t>
+      </w:r>
+      <w:r>
+        <w:rPr>
+          <w:rFonts w:ascii="Courier New" w:eastAsia="Times New Roman" w:hAnsi="Courier New" w:cs="Courier New"/>
+          <w:color w:val="BF8230"/>
+          <w:sz w:val="20"/>
+          <w:szCs w:val="20"/>
+          <w:lang w:val="en-US" w:eastAsia="nl-NL"/>
+        </w:rPr>
+        <w:t>“</w:t>
       </w:r>
       <w:r>
         <w:rPr>
@@ -7021,7 +7483,27 @@
           <w:szCs w:val="20"/>
           <w:lang w:val="en-US" w:eastAsia="nl-NL"/>
         </w:rPr>
-        <w:t>”,</w:t>
+        <w:t>”</w:t>
+      </w:r>
+      <w:r>
+        <w:rPr>
+          <w:rFonts w:ascii="Courier New" w:eastAsia="Times New Roman" w:hAnsi="Courier New" w:cs="Courier New"/>
+          <w:color w:val="BF8230"/>
+          <w:sz w:val="20"/>
+          <w:szCs w:val="20"/>
+          <w:lang w:val="en-US" w:eastAsia="nl-NL"/>
+        </w:rPr>
+        <w:t>]</w:t>
+      </w:r>
+      <w:r>
+        <w:rPr>
+          <w:rFonts w:ascii="Courier New" w:eastAsia="Times New Roman" w:hAnsi="Courier New" w:cs="Courier New"/>
+          <w:color w:val="BF8230"/>
+          <w:sz w:val="20"/>
+          <w:szCs w:val="20"/>
+          <w:lang w:val="en-US" w:eastAsia="nl-NL"/>
+        </w:rPr>
+        <w:t>,</w:t>
       </w:r>
       <w:r>
         <w:rPr>
@@ -7166,7 +7648,27 @@
           <w:szCs w:val="20"/>
           <w:lang w:val="en-US" w:eastAsia="nl-NL"/>
         </w:rPr>
+        <w:t>[</w:t>
+      </w:r>
+      <w:r>
+        <w:rPr>
+          <w:rFonts w:ascii="Courier New" w:eastAsia="Times New Roman" w:hAnsi="Courier New" w:cs="Courier New"/>
+          <w:color w:val="BF8230"/>
+          <w:sz w:val="20"/>
+          <w:szCs w:val="20"/>
+          <w:lang w:val="en-US" w:eastAsia="nl-NL"/>
+        </w:rPr>
         <w:t>7</w:t>
+      </w:r>
+      <w:r>
+        <w:rPr>
+          <w:rFonts w:ascii="Courier New" w:eastAsia="Times New Roman" w:hAnsi="Courier New" w:cs="Courier New"/>
+          <w:color w:val="BF8230"/>
+          <w:sz w:val="20"/>
+          <w:szCs w:val="20"/>
+          <w:lang w:val="en-US" w:eastAsia="nl-NL"/>
+        </w:rPr>
+        <w:t>]</w:t>
       </w:r>
       <w:r>
         <w:rPr>
@@ -7762,7 +8264,27 @@
           <w:szCs w:val="20"/>
           <w:lang w:val="en-US" w:eastAsia="nl-NL"/>
         </w:rPr>
-        <w:t>“purpose”: “</w:t>
+        <w:t xml:space="preserve">“purpose”: </w:t>
+      </w:r>
+      <w:r>
+        <w:rPr>
+          <w:rFonts w:ascii="Courier New" w:eastAsia="Times New Roman" w:hAnsi="Courier New" w:cs="Courier New"/>
+          <w:color w:val="BF8230"/>
+          <w:sz w:val="20"/>
+          <w:szCs w:val="20"/>
+          <w:lang w:val="en-US" w:eastAsia="nl-NL"/>
+        </w:rPr>
+        <w:t>[</w:t>
+      </w:r>
+      <w:r>
+        <w:rPr>
+          <w:rFonts w:ascii="Courier New" w:eastAsia="Times New Roman" w:hAnsi="Courier New" w:cs="Courier New"/>
+          <w:color w:val="BF8230"/>
+          <w:sz w:val="20"/>
+          <w:szCs w:val="20"/>
+          <w:lang w:val="en-US" w:eastAsia="nl-NL"/>
+        </w:rPr>
+        <w:t>“</w:t>
       </w:r>
       <w:r>
         <w:rPr>
@@ -7782,6 +8304,126 @@
           <w:szCs w:val="20"/>
           <w:lang w:val="en-US" w:eastAsia="nl-NL"/>
         </w:rPr>
+        <w:t>”</w:t>
+      </w:r>
+      <w:r>
+        <w:rPr>
+          <w:rFonts w:ascii="Courier New" w:eastAsia="Times New Roman" w:hAnsi="Courier New" w:cs="Courier New"/>
+          <w:color w:val="BF8230"/>
+          <w:sz w:val="20"/>
+          <w:szCs w:val="20"/>
+          <w:lang w:val="en-US" w:eastAsia="nl-NL"/>
+        </w:rPr>
+        <w:t>]</w:t>
+      </w:r>
+      <w:r>
+        <w:rPr>
+          <w:rFonts w:ascii="Courier New" w:eastAsia="Times New Roman" w:hAnsi="Courier New" w:cs="Courier New"/>
+          <w:color w:val="BF8230"/>
+          <w:sz w:val="20"/>
+          <w:szCs w:val="20"/>
+          <w:lang w:val="en-US" w:eastAsia="nl-NL"/>
+        </w:rPr>
+        <w:t>,</w:t>
+      </w:r>
+      <w:r>
+        <w:rPr>
+          <w:rFonts w:ascii="Courier New" w:eastAsia="Times New Roman" w:hAnsi="Courier New" w:cs="Courier New"/>
+          <w:color w:val="BF8230"/>
+          <w:sz w:val="20"/>
+          <w:szCs w:val="20"/>
+          <w:lang w:val="en-US" w:eastAsia="nl-NL"/>
+        </w:rPr>
+        <w:br/>
+      </w:r>
+      <w:r>
+        <w:rPr>
+          <w:rFonts w:ascii="Courier New" w:eastAsia="Times New Roman" w:hAnsi="Courier New" w:cs="Courier New"/>
+          <w:color w:val="34495E"/>
+          <w:sz w:val="20"/>
+          <w:szCs w:val="20"/>
+          <w:lang w:val="en-US" w:eastAsia="nl-NL"/>
+        </w:rPr>
+        <w:t xml:space="preserve">   </w:t>
+      </w:r>
+      <w:r>
+        <w:rPr>
+          <w:rFonts w:ascii="Courier New" w:eastAsia="Times New Roman" w:hAnsi="Courier New" w:cs="Courier New"/>
+          <w:color w:val="34495E"/>
+          <w:sz w:val="20"/>
+          <w:szCs w:val="20"/>
+          <w:lang w:val="en-US" w:eastAsia="nl-NL"/>
+        </w:rPr>
+        <w:tab/>
+      </w:r>
+      <w:r>
+        <w:rPr>
+          <w:rFonts w:ascii="Courier New" w:eastAsia="Times New Roman" w:hAnsi="Courier New" w:cs="Courier New"/>
+          <w:color w:val="BF8230"/>
+          <w:sz w:val="20"/>
+          <w:szCs w:val="20"/>
+          <w:lang w:val="en-US" w:eastAsia="nl-NL"/>
+        </w:rPr>
+        <w:t>“</w:t>
+      </w:r>
+      <w:r>
+        <w:rPr>
+          <w:rFonts w:ascii="Courier New" w:eastAsia="Times New Roman" w:hAnsi="Courier New" w:cs="Courier New"/>
+          <w:color w:val="BF8230"/>
+          <w:sz w:val="20"/>
+          <w:szCs w:val="20"/>
+          <w:lang w:val="en-US" w:eastAsia="nl-NL"/>
+        </w:rPr>
+        <w:t>mode</w:t>
+      </w:r>
+      <w:r>
+        <w:rPr>
+          <w:rFonts w:ascii="Courier New" w:eastAsia="Times New Roman" w:hAnsi="Courier New" w:cs="Courier New"/>
+          <w:color w:val="BF8230"/>
+          <w:sz w:val="20"/>
+          <w:szCs w:val="20"/>
+          <w:lang w:val="en-US" w:eastAsia="nl-NL"/>
+        </w:rPr>
+        <w:t xml:space="preserve">”: </w:t>
+      </w:r>
+      <w:r>
+        <w:rPr>
+          <w:rFonts w:ascii="Courier New" w:eastAsia="Times New Roman" w:hAnsi="Courier New" w:cs="Courier New"/>
+          <w:color w:val="BF8230"/>
+          <w:sz w:val="20"/>
+          <w:szCs w:val="20"/>
+          <w:lang w:val="en-US" w:eastAsia="nl-NL"/>
+        </w:rPr>
+        <w:t>[</w:t>
+      </w:r>
+      <w:r>
+        <w:rPr>
+          <w:rFonts w:ascii="Courier New" w:eastAsia="Times New Roman" w:hAnsi="Courier New" w:cs="Courier New"/>
+          <w:color w:val="BF8230"/>
+          <w:sz w:val="20"/>
+          <w:szCs w:val="20"/>
+          <w:lang w:val="en-US" w:eastAsia="nl-NL"/>
+        </w:rPr>
+        <w:t>“</w:t>
+      </w:r>
+      <w:r>
+        <w:rPr>
+          <w:rFonts w:ascii="Courier New" w:eastAsia="Times New Roman" w:hAnsi="Courier New" w:cs="Courier New"/>
+          <w:color w:val="BF8230"/>
+          <w:sz w:val="20"/>
+          <w:szCs w:val="20"/>
+          <w:lang w:val="en-US" w:eastAsia="nl-NL"/>
+        </w:rPr>
+        <w:t>BIKE</w:t>
+      </w:r>
+      <w:r>
+        <w:rPr>
+          <w:rFonts w:ascii="Courier New" w:eastAsia="Times New Roman" w:hAnsi="Courier New" w:cs="Courier New"/>
+          <w:color w:val="BF8230"/>
+          <w:sz w:val="20"/>
+          <w:szCs w:val="20"/>
+          <w:lang w:val="en-US" w:eastAsia="nl-NL"/>
+        </w:rPr>
         <w:t>”,</w:t>
       </w:r>
       <w:r>
@@ -7792,27 +8434,7 @@
           <w:szCs w:val="20"/>
           <w:lang w:val="en-US" w:eastAsia="nl-NL"/>
         </w:rPr>
-        <w:br/>
-      </w:r>
-      <w:r>
-        <w:rPr>
-          <w:rFonts w:ascii="Courier New" w:eastAsia="Times New Roman" w:hAnsi="Courier New" w:cs="Courier New"/>
-          <w:color w:val="34495E"/>
-          <w:sz w:val="20"/>
-          <w:szCs w:val="20"/>
-          <w:lang w:val="en-US" w:eastAsia="nl-NL"/>
-        </w:rPr>
-        <w:t xml:space="preserve">   </w:t>
-      </w:r>
-      <w:r>
-        <w:rPr>
-          <w:rFonts w:ascii="Courier New" w:eastAsia="Times New Roman" w:hAnsi="Courier New" w:cs="Courier New"/>
-          <w:color w:val="34495E"/>
-          <w:sz w:val="20"/>
-          <w:szCs w:val="20"/>
-          <w:lang w:val="en-US" w:eastAsia="nl-NL"/>
-        </w:rPr>
-        <w:tab/>
+        <w:t xml:space="preserve"> </w:t>
       </w:r>
       <w:r>
         <w:rPr>
@@ -7832,37 +8454,27 @@
           <w:szCs w:val="20"/>
           <w:lang w:val="en-US" w:eastAsia="nl-NL"/>
         </w:rPr>
-        <w:t>mode</w:t>
-      </w:r>
-      <w:r>
-        <w:rPr>
-          <w:rFonts w:ascii="Courier New" w:eastAsia="Times New Roman" w:hAnsi="Courier New" w:cs="Courier New"/>
-          <w:color w:val="BF8230"/>
-          <w:sz w:val="20"/>
-          <w:szCs w:val="20"/>
-          <w:lang w:val="en-US" w:eastAsia="nl-NL"/>
-        </w:rPr>
-        <w:t>”: “</w:t>
-      </w:r>
-      <w:r>
-        <w:rPr>
-          <w:rFonts w:ascii="Courier New" w:eastAsia="Times New Roman" w:hAnsi="Courier New" w:cs="Courier New"/>
-          <w:color w:val="BF8230"/>
-          <w:sz w:val="20"/>
-          <w:szCs w:val="20"/>
-          <w:lang w:val="en-US" w:eastAsia="nl-NL"/>
-        </w:rPr>
-        <w:t>BIKE|MOPED</w:t>
-      </w:r>
-      <w:r>
-        <w:rPr>
-          <w:rFonts w:ascii="Courier New" w:eastAsia="Times New Roman" w:hAnsi="Courier New" w:cs="Courier New"/>
-          <w:color w:val="BF8230"/>
-          <w:sz w:val="20"/>
-          <w:szCs w:val="20"/>
-          <w:lang w:val="en-US" w:eastAsia="nl-NL"/>
-        </w:rPr>
-        <w:t>”,</w:t>
+        <w:t>MOPED</w:t>
+      </w:r>
+      <w:r>
+        <w:rPr>
+          <w:rFonts w:ascii="Courier New" w:eastAsia="Times New Roman" w:hAnsi="Courier New" w:cs="Courier New"/>
+          <w:color w:val="BF8230"/>
+          <w:sz w:val="20"/>
+          <w:szCs w:val="20"/>
+          <w:lang w:val="en-US" w:eastAsia="nl-NL"/>
+        </w:rPr>
+        <w:t>”</w:t>
+      </w:r>
+      <w:r>
+        <w:rPr>
+          <w:rFonts w:ascii="Courier New" w:eastAsia="Times New Roman" w:hAnsi="Courier New" w:cs="Courier New"/>
+          <w:color w:val="BF8230"/>
+          <w:sz w:val="20"/>
+          <w:szCs w:val="20"/>
+          <w:lang w:val="en-US" w:eastAsia="nl-NL"/>
+        </w:rPr>
+        <w:t>],</w:t>
       </w:r>
       <w:r>
         <w:rPr>
@@ -7915,7 +8527,27 @@
           <w:szCs w:val="20"/>
           <w:lang w:val="en-US" w:eastAsia="nl-NL"/>
         </w:rPr>
-        <w:t>”: “</w:t>
+        <w:t xml:space="preserve">”: </w:t>
+      </w:r>
+      <w:r>
+        <w:rPr>
+          <w:rFonts w:ascii="Courier New" w:eastAsia="Times New Roman" w:hAnsi="Courier New" w:cs="Courier New"/>
+          <w:color w:val="BF8230"/>
+          <w:sz w:val="20"/>
+          <w:szCs w:val="20"/>
+          <w:lang w:val="en-US" w:eastAsia="nl-NL"/>
+        </w:rPr>
+        <w:t>[</w:t>
+      </w:r>
+      <w:r>
+        <w:rPr>
+          <w:rFonts w:ascii="Courier New" w:eastAsia="Times New Roman" w:hAnsi="Courier New" w:cs="Courier New"/>
+          <w:color w:val="BF8230"/>
+          <w:sz w:val="20"/>
+          <w:szCs w:val="20"/>
+          <w:lang w:val="en-US" w:eastAsia="nl-NL"/>
+        </w:rPr>
+        <w:t>“</w:t>
       </w:r>
       <w:r>
         <w:rPr>
@@ -7935,7 +8567,27 @@
           <w:szCs w:val="20"/>
           <w:lang w:val="en-US" w:eastAsia="nl-NL"/>
         </w:rPr>
-        <w:t>”,</w:t>
+        <w:t>”</w:t>
+      </w:r>
+      <w:r>
+        <w:rPr>
+          <w:rFonts w:ascii="Courier New" w:eastAsia="Times New Roman" w:hAnsi="Courier New" w:cs="Courier New"/>
+          <w:color w:val="BF8230"/>
+          <w:sz w:val="20"/>
+          <w:szCs w:val="20"/>
+          <w:lang w:val="en-US" w:eastAsia="nl-NL"/>
+        </w:rPr>
+        <w:t>]</w:t>
+      </w:r>
+      <w:r>
+        <w:rPr>
+          <w:rFonts w:ascii="Courier New" w:eastAsia="Times New Roman" w:hAnsi="Courier New" w:cs="Courier New"/>
+          <w:color w:val="BF8230"/>
+          <w:sz w:val="20"/>
+          <w:szCs w:val="20"/>
+          <w:lang w:val="en-US" w:eastAsia="nl-NL"/>
+        </w:rPr>
+        <w:t>,</w:t>
       </w:r>
       <w:r>
         <w:rPr>
@@ -8172,7 +8824,27 @@
           <w:szCs w:val="20"/>
           <w:lang w:val="en-US" w:eastAsia="nl-NL"/>
         </w:rPr>
+        <w:t>[</w:t>
+      </w:r>
+      <w:r>
+        <w:rPr>
+          <w:rFonts w:ascii="Courier New" w:eastAsia="Times New Roman" w:hAnsi="Courier New" w:cs="Courier New"/>
+          <w:color w:val="BF8230"/>
+          <w:sz w:val="20"/>
+          <w:szCs w:val="20"/>
+          <w:lang w:val="en-US" w:eastAsia="nl-NL"/>
+        </w:rPr>
         <w:t>1</w:t>
+      </w:r>
+      <w:r>
+        <w:rPr>
+          <w:rFonts w:ascii="Courier New" w:eastAsia="Times New Roman" w:hAnsi="Courier New" w:cs="Courier New"/>
+          <w:color w:val="BF8230"/>
+          <w:sz w:val="20"/>
+          <w:szCs w:val="20"/>
+          <w:lang w:val="en-US" w:eastAsia="nl-NL"/>
+        </w:rPr>
+        <w:t>]</w:t>
       </w:r>
     </w:p>
     <w:p>
@@ -8505,17 +9177,37 @@
           <w:szCs w:val="20"/>
           <w:lang w:val="en-US" w:eastAsia="nl-NL"/>
         </w:rPr>
-        <w:t>”: “</w:t>
-      </w:r>
-      <w:r>
-        <w:rPr>
-          <w:rFonts w:ascii="Courier New" w:eastAsia="Times New Roman" w:hAnsi="Courier New" w:cs="Courier New"/>
-          <w:color w:val="BF8230"/>
-          <w:sz w:val="20"/>
-          <w:szCs w:val="20"/>
-          <w:lang w:val="en-US" w:eastAsia="nl-NL"/>
-        </w:rPr>
-        <w:t>BIKE|MOPED</w:t>
+        <w:t xml:space="preserve">”: </w:t>
+      </w:r>
+      <w:r>
+        <w:rPr>
+          <w:rFonts w:ascii="Courier New" w:eastAsia="Times New Roman" w:hAnsi="Courier New" w:cs="Courier New"/>
+          <w:color w:val="BF8230"/>
+          <w:sz w:val="20"/>
+          <w:szCs w:val="20"/>
+          <w:lang w:val="en-US" w:eastAsia="nl-NL"/>
+        </w:rPr>
+        <w:t>[</w:t>
+      </w:r>
+      <w:r>
+        <w:rPr>
+          <w:rFonts w:ascii="Courier New" w:eastAsia="Times New Roman" w:hAnsi="Courier New" w:cs="Courier New"/>
+          <w:color w:val="BF8230"/>
+          <w:sz w:val="20"/>
+          <w:szCs w:val="20"/>
+          <w:lang w:val="en-US" w:eastAsia="nl-NL"/>
+        </w:rPr>
+        <w:t>“</w:t>
+      </w:r>
+      <w:r>
+        <w:rPr>
+          <w:rFonts w:ascii="Courier New" w:eastAsia="Times New Roman" w:hAnsi="Courier New" w:cs="Courier New"/>
+          <w:color w:val="BF8230"/>
+          <w:sz w:val="20"/>
+          <w:szCs w:val="20"/>
+          <w:lang w:val="en-US" w:eastAsia="nl-NL"/>
+        </w:rPr>
+        <w:t>BIKE</w:t>
       </w:r>
       <w:r>
         <w:rPr>
@@ -8526,6 +9218,66 @@
           <w:lang w:val="en-US" w:eastAsia="nl-NL"/>
         </w:rPr>
         <w:t>”,</w:t>
+      </w:r>
+      <w:r>
+        <w:rPr>
+          <w:rFonts w:ascii="Courier New" w:eastAsia="Times New Roman" w:hAnsi="Courier New" w:cs="Courier New"/>
+          <w:color w:val="BF8230"/>
+          <w:sz w:val="20"/>
+          <w:szCs w:val="20"/>
+          <w:lang w:val="en-US" w:eastAsia="nl-NL"/>
+        </w:rPr>
+        <w:t xml:space="preserve"> </w:t>
+      </w:r>
+      <w:r>
+        <w:rPr>
+          <w:rFonts w:ascii="Courier New" w:eastAsia="Times New Roman" w:hAnsi="Courier New" w:cs="Courier New"/>
+          <w:color w:val="BF8230"/>
+          <w:sz w:val="20"/>
+          <w:szCs w:val="20"/>
+          <w:lang w:val="en-US" w:eastAsia="nl-NL"/>
+        </w:rPr>
+        <w:t>“</w:t>
+      </w:r>
+      <w:r>
+        <w:rPr>
+          <w:rFonts w:ascii="Courier New" w:eastAsia="Times New Roman" w:hAnsi="Courier New" w:cs="Courier New"/>
+          <w:color w:val="BF8230"/>
+          <w:sz w:val="20"/>
+          <w:szCs w:val="20"/>
+          <w:lang w:val="en-US" w:eastAsia="nl-NL"/>
+        </w:rPr>
+        <w:t>MOPED</w:t>
+      </w:r>
+      <w:r>
+        <w:rPr>
+          <w:rFonts w:ascii="Courier New" w:eastAsia="Times New Roman" w:hAnsi="Courier New" w:cs="Courier New"/>
+          <w:color w:val="BF8230"/>
+          <w:sz w:val="20"/>
+          <w:szCs w:val="20"/>
+          <w:lang w:val="en-US" w:eastAsia="nl-NL"/>
+        </w:rPr>
+        <w:t>”</w:t>
+      </w:r>
+      <w:r>
+        <w:rPr>
+          <w:rFonts w:ascii="Courier New" w:eastAsia="Times New Roman" w:hAnsi="Courier New" w:cs="Courier New"/>
+          <w:color w:val="BF8230"/>
+          <w:sz w:val="20"/>
+          <w:szCs w:val="20"/>
+          <w:lang w:val="en-US" w:eastAsia="nl-NL"/>
+        </w:rPr>
+        <w:t>]</w:t>
+      </w:r>
+      <w:r>
+        <w:rPr>
+          <w:rFonts w:ascii="Courier New" w:eastAsia="Times New Roman" w:hAnsi="Courier New" w:cs="Courier New"/>
+          <w:color w:val="BF8230"/>
+          <w:sz w:val="20"/>
+          <w:szCs w:val="20"/>
+          <w:lang w:val="en-US" w:eastAsia="nl-NL"/>
+        </w:rPr>
+        <w:t>,</w:t>
       </w:r>
       <w:r>
         <w:rPr>
@@ -8578,7 +9330,27 @@
           <w:szCs w:val="20"/>
           <w:lang w:val="en-US" w:eastAsia="nl-NL"/>
         </w:rPr>
-        <w:t>”: “</w:t>
+        <w:t xml:space="preserve">”: </w:t>
+      </w:r>
+      <w:r>
+        <w:rPr>
+          <w:rFonts w:ascii="Courier New" w:eastAsia="Times New Roman" w:hAnsi="Courier New" w:cs="Courier New"/>
+          <w:color w:val="BF8230"/>
+          <w:sz w:val="20"/>
+          <w:szCs w:val="20"/>
+          <w:lang w:val="en-US" w:eastAsia="nl-NL"/>
+        </w:rPr>
+        <w:t>[</w:t>
+      </w:r>
+      <w:r>
+        <w:rPr>
+          <w:rFonts w:ascii="Courier New" w:eastAsia="Times New Roman" w:hAnsi="Courier New" w:cs="Courier New"/>
+          <w:color w:val="BF8230"/>
+          <w:sz w:val="20"/>
+          <w:szCs w:val="20"/>
+          <w:lang w:val="en-US" w:eastAsia="nl-NL"/>
+        </w:rPr>
+        <w:t>“</w:t>
       </w:r>
       <w:r>
         <w:rPr>
@@ -8598,7 +9370,27 @@
           <w:szCs w:val="20"/>
           <w:lang w:val="en-US" w:eastAsia="nl-NL"/>
         </w:rPr>
-        <w:t>”,</w:t>
+        <w:t>”</w:t>
+      </w:r>
+      <w:r>
+        <w:rPr>
+          <w:rFonts w:ascii="Courier New" w:eastAsia="Times New Roman" w:hAnsi="Courier New" w:cs="Courier New"/>
+          <w:color w:val="BF8230"/>
+          <w:sz w:val="20"/>
+          <w:szCs w:val="20"/>
+          <w:lang w:val="en-US" w:eastAsia="nl-NL"/>
+        </w:rPr>
+        <w:t>]</w:t>
+      </w:r>
+      <w:r>
+        <w:rPr>
+          <w:rFonts w:ascii="Courier New" w:eastAsia="Times New Roman" w:hAnsi="Courier New" w:cs="Courier New"/>
+          <w:color w:val="BF8230"/>
+          <w:sz w:val="20"/>
+          <w:szCs w:val="20"/>
+          <w:lang w:val="en-US" w:eastAsia="nl-NL"/>
+        </w:rPr>
+        <w:t>,</w:t>
       </w:r>
       <w:r>
         <w:rPr>
@@ -8835,7 +9627,27 @@
           <w:szCs w:val="20"/>
           <w:lang w:val="en-US" w:eastAsia="nl-NL"/>
         </w:rPr>
+        <w:t>[</w:t>
+      </w:r>
+      <w:r>
+        <w:rPr>
+          <w:rFonts w:ascii="Courier New" w:eastAsia="Times New Roman" w:hAnsi="Courier New" w:cs="Courier New"/>
+          <w:color w:val="BF8230"/>
+          <w:sz w:val="20"/>
+          <w:szCs w:val="20"/>
+          <w:lang w:val="en-US" w:eastAsia="nl-NL"/>
+        </w:rPr>
         <w:t>2</w:t>
+      </w:r>
+      <w:r>
+        <w:rPr>
+          <w:rFonts w:ascii="Courier New" w:eastAsia="Times New Roman" w:hAnsi="Courier New" w:cs="Courier New"/>
+          <w:color w:val="BF8230"/>
+          <w:sz w:val="20"/>
+          <w:szCs w:val="20"/>
+          <w:lang w:val="en-US" w:eastAsia="nl-NL"/>
+        </w:rPr>
+        <w:t>]</w:t>
       </w:r>
     </w:p>
     <w:p>

</xml_diff>